<commit_message>
feedback on single prop lacrosse module
</commit_message>
<xml_diff>
--- a/college_lacrosse/single_prop_module/single_prop_wksht_key.docx
+++ b/college_lacrosse/single_prop_module/single_prop_wksht_key.docx
@@ -1,6 +1,6 @@
 
 <file path=word/document.xml><?xml version="1.0" encoding="utf-8"?>
-<w:document xmlns:wpc="http://schemas.microsoft.com/office/word/2010/wordprocessingCanvas" xmlns:cx="http://schemas.microsoft.com/office/drawing/2014/chartex" xmlns:cx1="http://schemas.microsoft.com/office/drawing/2015/9/8/chartex" xmlns:cx2="http://schemas.microsoft.com/office/drawing/2015/10/21/chartex" xmlns:cx3="http://schemas.microsoft.com/office/drawing/2016/5/9/chartex" xmlns:cx4="http://schemas.microsoft.com/office/drawing/2016/5/10/chartex" xmlns:cx5="http://schemas.microsoft.com/office/drawing/2016/5/11/chartex" xmlns:cx6="http://schemas.microsoft.com/office/drawing/2016/5/12/chartex" xmlns:cx7="http://schemas.microsoft.com/office/drawing/2016/5/13/chartex" xmlns:cx8="http://schemas.microsoft.com/office/drawing/2016/5/14/chartex" xmlns:mc="http://schemas.openxmlformats.org/markup-compatibility/2006" xmlns:aink="http://schemas.microsoft.com/office/drawing/2016/ink" xmlns:am3d="http://schemas.microsoft.com/office/drawing/2017/model3d" xmlns:o="urn:schemas-microsoft-com:office:office" xmlns:r="http://schemas.openxmlformats.org/officeDocument/2006/relationships" xmlns:m="http://schemas.openxmlformats.org/officeDocument/2006/math" xmlns:v="urn:schemas-microsoft-com:vml" xmlns:wp14="http://schemas.microsoft.com/office/word/2010/wordprocessingDrawing" xmlns:wp="http://schemas.openxmlformats.org/drawingml/2006/wordprocessingDrawing" xmlns:w10="urn:schemas-microsoft-com:office:word" xmlns:w="http://schemas.openxmlformats.org/wordprocessingml/2006/main" xmlns:w14="http://schemas.microsoft.com/office/word/2010/wordml" xmlns:w15="http://schemas.microsoft.com/office/word/2012/wordml" xmlns:w16cex="http://schemas.microsoft.com/office/word/2018/wordml/cex" xmlns:w16cid="http://schemas.microsoft.com/office/word/2016/wordml/cid" xmlns:w16="http://schemas.microsoft.com/office/word/2018/wordml" xmlns:w16sdtdh="http://schemas.microsoft.com/office/word/2020/wordml/sdtdatahash" xmlns:w16se="http://schemas.microsoft.com/office/word/2015/wordml/symex" xmlns:wpg="http://schemas.microsoft.com/office/word/2010/wordprocessingGroup" xmlns:wpi="http://schemas.microsoft.com/office/word/2010/wordprocessingInk" xmlns:wne="http://schemas.microsoft.com/office/word/2006/wordml" xmlns:wps="http://schemas.microsoft.com/office/word/2010/wordprocessingShape" mc:Ignorable="w14 w15 w16se w16cid w16 w16cex w16sdtdh wp14">
+<w:document xmlns:wpc="http://schemas.microsoft.com/office/word/2010/wordprocessingCanvas" xmlns:cx="http://schemas.microsoft.com/office/drawing/2014/chartex" xmlns:cx1="http://schemas.microsoft.com/office/drawing/2015/9/8/chartex" xmlns:mc="http://schemas.openxmlformats.org/markup-compatibility/2006" xmlns:o="urn:schemas-microsoft-com:office:office" xmlns:r="http://schemas.openxmlformats.org/officeDocument/2006/relationships" xmlns:m="http://schemas.openxmlformats.org/officeDocument/2006/math" xmlns:v="urn:schemas-microsoft-com:vml" xmlns:wp14="http://schemas.microsoft.com/office/word/2010/wordprocessingDrawing" xmlns:wp="http://schemas.openxmlformats.org/drawingml/2006/wordprocessingDrawing" xmlns:w10="urn:schemas-microsoft-com:office:word" xmlns:w="http://schemas.openxmlformats.org/wordprocessingml/2006/main" xmlns:w14="http://schemas.microsoft.com/office/word/2010/wordml" xmlns:w15="http://schemas.microsoft.com/office/word/2012/wordml" xmlns:w16se="http://schemas.microsoft.com/office/word/2015/wordml/symex" xmlns:wpg="http://schemas.microsoft.com/office/word/2010/wordprocessingGroup" xmlns:wpi="http://schemas.microsoft.com/office/word/2010/wordprocessingInk" xmlns:wne="http://schemas.microsoft.com/office/word/2006/wordml" xmlns:wps="http://schemas.microsoft.com/office/word/2010/wordprocessingShape" mc:Ignorable="w14 w15 w16se wp14">
   <w:body>
     <w:p>
       <w:pPr>
@@ -168,60 +168,36 @@
         <w:rPr>
           <w:rFonts w:cstheme="minorHAnsi"/>
         </w:rPr>
-        <w:t>at the Division I level in the 2022-2023 lacrosse season, the proportion for faceoffs won is 0.501.</w:t>
-      </w:r>
-    </w:p>
-    <w:p>
-      <w:pPr>
-        <w:rPr>
-          <w:rFonts w:cstheme="minorHAnsi"/>
-        </w:rPr>
-      </w:pPr>
-    </w:p>
-    <w:p>
-      <w:pPr>
-        <w:rPr>
-          <w:rFonts w:cstheme="minorHAnsi"/>
-        </w:rPr>
-      </w:pPr>
-      <w:r>
-        <w:rPr>
-          <w:rFonts w:cstheme="minorHAnsi"/>
-        </w:rPr>
-        <w:t xml:space="preserve">1. For Duke, which won 330 out of 548 total faceoffs, state the null and alternative hypotheses to determine if Duke has a </w:t>
-      </w:r>
-      <w:r>
-        <w:rPr>
-          <w:rFonts w:cstheme="minorHAnsi"/>
-        </w:rPr>
-        <w:t xml:space="preserve">significantly </w:t>
-      </w:r>
-      <w:r>
-        <w:rPr>
-          <w:rFonts w:cstheme="minorHAnsi"/>
-        </w:rPr>
-        <w:t xml:space="preserve">different faceoff percentage than the </w:t>
-      </w:r>
-      <w:r>
-        <w:rPr>
-          <w:rFonts w:cstheme="minorHAnsi"/>
-        </w:rPr>
-        <w:t>proportion</w:t>
-      </w:r>
-      <w:r>
-        <w:rPr>
-          <w:rFonts w:cstheme="minorHAnsi"/>
-        </w:rPr>
-        <w:t xml:space="preserve"> of all Division I </w:t>
-      </w:r>
-      <w:proofErr w:type="gramStart"/>
-      <w:r>
-        <w:rPr>
-          <w:rFonts w:cstheme="minorHAnsi"/>
-        </w:rPr>
-        <w:t>teams</w:t>
-      </w:r>
-      <w:proofErr w:type="gramEnd"/>
+        <w:t xml:space="preserve">at the Division I level in the 2022-2023 lacrosse season, the proportion for </w:t>
+      </w:r>
+      <w:proofErr w:type="spellStart"/>
+      <w:r>
+        <w:rPr>
+          <w:rFonts w:cstheme="minorHAnsi"/>
+        </w:rPr>
+        <w:t>faceoffs</w:t>
+      </w:r>
+      <w:proofErr w:type="spellEnd"/>
+      <w:r>
+        <w:rPr>
+          <w:rFonts w:cstheme="minorHAnsi"/>
+        </w:rPr>
+        <w:t xml:space="preserve"> won is</w:t>
+      </w:r>
+      <w:commentRangeStart w:id="0"/>
+      <w:r>
+        <w:rPr>
+          <w:rFonts w:cstheme="minorHAnsi"/>
+        </w:rPr>
+        <w:t xml:space="preserve"> 0.501</w:t>
+      </w:r>
+      <w:commentRangeEnd w:id="0"/>
+      <w:r>
+        <w:rPr>
+          <w:rStyle w:val="CommentReference"/>
+        </w:rPr>
+        <w:commentReference w:id="0"/>
+      </w:r>
       <w:r>
         <w:rPr>
           <w:rFonts w:cstheme="minorHAnsi"/>
@@ -238,18 +214,170 @@
     </w:p>
     <w:p>
       <w:pPr>
+        <w:rPr>
+          <w:rFonts w:cstheme="minorHAnsi"/>
+        </w:rPr>
+      </w:pPr>
+      <w:r>
+        <w:rPr>
+          <w:rFonts w:cstheme="minorHAnsi"/>
+          <w:highlight w:val="yellow"/>
+        </w:rPr>
+        <w:t>1. Suppose Duke is playing against Maryland. If each team has an equal chance of winning any faceoff</w:t>
+      </w:r>
+      <w:r>
+        <w:rPr>
+          <w:rFonts w:cstheme="minorHAnsi"/>
+          <w:highlight w:val="yellow"/>
+        </w:rPr>
+        <w:t xml:space="preserve"> (i.e., the winner of the faceoff is completely random)</w:t>
+      </w:r>
+      <w:r>
+        <w:rPr>
+          <w:rFonts w:cstheme="minorHAnsi"/>
+          <w:highlight w:val="yellow"/>
+        </w:rPr>
+        <w:t>, what is the chance that Duke would win a single faceoff?</w:t>
+      </w:r>
+    </w:p>
+    <w:p>
+      <w:pPr>
+        <w:rPr>
+          <w:rFonts w:cstheme="minorHAnsi"/>
+        </w:rPr>
+      </w:pPr>
+    </w:p>
+    <w:p>
+      <w:pPr>
+        <w:rPr>
+          <w:rFonts w:cstheme="minorHAnsi"/>
+        </w:rPr>
+      </w:pPr>
+      <w:r>
+        <w:rPr>
+          <w:rFonts w:cstheme="minorHAnsi"/>
+        </w:rPr>
+        <w:t xml:space="preserve">1. </w:t>
+      </w:r>
+      <w:r>
+        <w:rPr>
+          <w:rFonts w:cstheme="minorHAnsi"/>
+          <w:highlight w:val="yellow"/>
+        </w:rPr>
+        <w:t>Duke</w:t>
+      </w:r>
+      <w:r>
+        <w:rPr>
+          <w:rFonts w:cstheme="minorHAnsi"/>
+          <w:highlight w:val="yellow"/>
+        </w:rPr>
+        <w:t xml:space="preserve"> </w:t>
+      </w:r>
+      <w:r>
+        <w:rPr>
+          <w:rFonts w:cstheme="minorHAnsi"/>
+          <w:highlight w:val="yellow"/>
+        </w:rPr>
+        <w:t xml:space="preserve">won 330 out of 548 total </w:t>
+      </w:r>
+      <w:proofErr w:type="spellStart"/>
+      <w:r>
+        <w:rPr>
+          <w:rFonts w:cstheme="minorHAnsi"/>
+          <w:highlight w:val="yellow"/>
+        </w:rPr>
+        <w:t>faceoffs</w:t>
+      </w:r>
+      <w:proofErr w:type="spellEnd"/>
+      <w:r>
+        <w:rPr>
+          <w:rFonts w:cstheme="minorHAnsi"/>
+          <w:highlight w:val="yellow"/>
+        </w:rPr>
+        <w:t xml:space="preserve"> in 2022-2023. S</w:t>
+      </w:r>
+      <w:r>
+        <w:rPr>
+          <w:rFonts w:cstheme="minorHAnsi"/>
+          <w:highlight w:val="yellow"/>
+        </w:rPr>
+        <w:t>tate the null and alternative hypotheses to determine if Duke</w:t>
+      </w:r>
+      <w:r>
+        <w:rPr>
+          <w:rFonts w:cstheme="minorHAnsi"/>
+          <w:highlight w:val="yellow"/>
+        </w:rPr>
+        <w:t xml:space="preserve">’s </w:t>
+      </w:r>
+      <w:r>
+        <w:rPr>
+          <w:rFonts w:cstheme="minorHAnsi"/>
+          <w:highlight w:val="yellow"/>
+        </w:rPr>
+        <w:t xml:space="preserve">faceoff </w:t>
+      </w:r>
+      <w:r>
+        <w:rPr>
+          <w:rFonts w:cstheme="minorHAnsi"/>
+          <w:highlight w:val="yellow"/>
+        </w:rPr>
+        <w:t xml:space="preserve">win </w:t>
+      </w:r>
+      <w:r>
+        <w:rPr>
+          <w:rFonts w:cstheme="minorHAnsi"/>
+          <w:highlight w:val="yellow"/>
+        </w:rPr>
+        <w:t xml:space="preserve">percentage </w:t>
+      </w:r>
+      <w:r>
+        <w:rPr>
+          <w:rFonts w:cstheme="minorHAnsi"/>
+          <w:highlight w:val="yellow"/>
+        </w:rPr>
+        <w:t>is better than what we’d expect with random chance only?</w:t>
+      </w:r>
+    </w:p>
+    <w:p>
+      <w:pPr>
+        <w:rPr>
+          <w:rFonts w:cstheme="minorHAnsi"/>
+        </w:rPr>
+      </w:pPr>
+    </w:p>
+    <w:p>
+      <w:pPr>
         <w:jc w:val="both"/>
         <w:rPr>
           <w:rFonts w:ascii="Times New Roman" w:hAnsi="Times New Roman" w:cs="Times New Roman"/>
           <w:color w:val="FF0000"/>
-        </w:rPr>
-      </w:pPr>
-      <w:r>
-        <w:rPr>
-          <w:rFonts w:ascii="Times New Roman" w:hAnsi="Times New Roman" w:cs="Times New Roman"/>
-          <w:color w:val="FF0000"/>
-        </w:rPr>
-        <w:t>Ho: p = 0.501 (The proportion of faceoffs won is equal to 0.501)</w:t>
+          <w:highlight w:val="yellow"/>
+        </w:rPr>
+      </w:pPr>
+      <w:r>
+        <w:rPr>
+          <w:rFonts w:ascii="Times New Roman" w:hAnsi="Times New Roman" w:cs="Times New Roman"/>
+          <w:color w:val="FF0000"/>
+          <w:highlight w:val="yellow"/>
+        </w:rPr>
+        <w:t>Ho: p = 0.5 (The proportion of faceoffs won is equal to 0.5</w:t>
+      </w:r>
+      <w:r>
+        <w:rPr>
+          <w:rFonts w:ascii="Times New Roman" w:hAnsi="Times New Roman" w:cs="Times New Roman"/>
+          <w:color w:val="FF0000"/>
+          <w:highlight w:val="yellow"/>
+        </w:rPr>
+        <w:t xml:space="preserve"> – represents random chance</w:t>
+      </w:r>
+      <w:r>
+        <w:rPr>
+          <w:rFonts w:ascii="Times New Roman" w:hAnsi="Times New Roman" w:cs="Times New Roman"/>
+          <w:color w:val="FF0000"/>
+          <w:highlight w:val="yellow"/>
+        </w:rPr>
+        <w:t>)</w:t>
       </w:r>
     </w:p>
     <w:p>
@@ -264,8 +392,43 @@
         <w:rPr>
           <w:rFonts w:ascii="Times New Roman" w:hAnsi="Times New Roman" w:cs="Times New Roman"/>
           <w:color w:val="FF0000"/>
-        </w:rPr>
-        <w:t xml:space="preserve">Ha: p ≠ 0.501 (The proportion of faceoffs won is </w:t>
+          <w:highlight w:val="yellow"/>
+        </w:rPr>
+        <w:t xml:space="preserve">Ha: p </w:t>
+      </w:r>
+      <w:r>
+        <w:rPr>
+          <w:rFonts w:ascii="Times New Roman" w:hAnsi="Times New Roman" w:cs="Times New Roman"/>
+          <w:color w:val="FF0000"/>
+          <w:highlight w:val="yellow"/>
+        </w:rPr>
+        <w:t>&gt;</w:t>
+      </w:r>
+      <w:r>
+        <w:rPr>
+          <w:rFonts w:ascii="Times New Roman" w:hAnsi="Times New Roman" w:cs="Times New Roman"/>
+          <w:color w:val="FF0000"/>
+          <w:highlight w:val="yellow"/>
+        </w:rPr>
+        <w:t xml:space="preserve"> 0.5 (The proportion of </w:t>
+      </w:r>
+      <w:proofErr w:type="spellStart"/>
+      <w:r>
+        <w:rPr>
+          <w:rFonts w:ascii="Times New Roman" w:hAnsi="Times New Roman" w:cs="Times New Roman"/>
+          <w:color w:val="FF0000"/>
+          <w:highlight w:val="yellow"/>
+        </w:rPr>
+        <w:t>faceoffs</w:t>
+      </w:r>
+      <w:proofErr w:type="spellEnd"/>
+      <w:r>
+        <w:rPr>
+          <w:rFonts w:ascii="Times New Roman" w:hAnsi="Times New Roman" w:cs="Times New Roman"/>
+          <w:color w:val="FF0000"/>
+          <w:highlight w:val="yellow"/>
+        </w:rPr>
+        <w:t xml:space="preserve"> won is </w:t>
       </w:r>
       <w:r>
         <w:rPr>
@@ -273,15 +436,40 @@
           <w:b/>
           <w:bCs/>
           <w:color w:val="FF0000"/>
-        </w:rPr>
-        <w:t xml:space="preserve">not </w:t>
-      </w:r>
-      <w:r>
-        <w:rPr>
-          <w:rFonts w:ascii="Times New Roman" w:hAnsi="Times New Roman" w:cs="Times New Roman"/>
-          <w:color w:val="FF0000"/>
-        </w:rPr>
-        <w:t xml:space="preserve">equal to 0.501) </w:t>
+          <w:highlight w:val="yellow"/>
+        </w:rPr>
+        <w:t xml:space="preserve">greater than </w:t>
+      </w:r>
+      <w:r>
+        <w:rPr>
+          <w:rFonts w:ascii="Times New Roman" w:hAnsi="Times New Roman" w:cs="Times New Roman"/>
+          <w:color w:val="FF0000"/>
+          <w:highlight w:val="yellow"/>
+        </w:rPr>
+        <w:t>0.5</w:t>
+      </w:r>
+      <w:r>
+        <w:rPr>
+          <w:rFonts w:ascii="Times New Roman" w:hAnsi="Times New Roman" w:cs="Times New Roman"/>
+          <w:color w:val="FF0000"/>
+          <w:highlight w:val="yellow"/>
+        </w:rPr>
+        <w:t xml:space="preserve"> – represents a better than random chance</w:t>
+      </w:r>
+      <w:r>
+        <w:rPr>
+          <w:rFonts w:ascii="Times New Roman" w:hAnsi="Times New Roman" w:cs="Times New Roman"/>
+          <w:color w:val="FF0000"/>
+          <w:highlight w:val="yellow"/>
+        </w:rPr>
+        <w:t>)</w:t>
+      </w:r>
+      <w:r>
+        <w:rPr>
+          <w:rFonts w:ascii="Times New Roman" w:hAnsi="Times New Roman" w:cs="Times New Roman"/>
+          <w:color w:val="FF0000"/>
+        </w:rPr>
+        <w:t xml:space="preserve"> </w:t>
       </w:r>
     </w:p>
     <w:p>
@@ -416,6 +604,7 @@
         <w:rPr>
           <w:rFonts w:ascii="Times New Roman" w:hAnsi="Times New Roman" w:cs="Times New Roman"/>
           <w:color w:val="FF0000"/>
+          <w:highlight w:val="yellow"/>
         </w:rPr>
       </w:pPr>
       <m:oMath>
@@ -426,6 +615,7 @@
                 <w:rFonts w:ascii="Cambria Math" w:hAnsi="Cambria Math" w:cs="Times New Roman"/>
                 <w:i/>
                 <w:color w:val="FF0000"/>
+                <w:highlight w:val="yellow"/>
               </w:rPr>
             </m:ctrlPr>
           </m:sSubPr>
@@ -434,6 +624,7 @@
               <w:rPr>
                 <w:rFonts w:ascii="Cambria Math" w:hAnsi="Cambria Math" w:cs="Times New Roman"/>
                 <w:color w:val="FF0000"/>
+                <w:highlight w:val="yellow"/>
               </w:rPr>
               <m:t>nP</m:t>
             </m:r>
@@ -443,6 +634,7 @@
               <w:rPr>
                 <w:rFonts w:ascii="Cambria Math" w:hAnsi="Cambria Math" w:cs="Times New Roman"/>
                 <w:color w:val="FF0000"/>
+                <w:highlight w:val="yellow"/>
               </w:rPr>
               <m:t>0</m:t>
             </m:r>
@@ -453,8 +645,33 @@
         <w:rPr>
           <w:rFonts w:ascii="Times New Roman" w:hAnsi="Times New Roman" w:cs="Times New Roman"/>
           <w:color w:val="FF0000"/>
-        </w:rPr>
-        <w:t>= 548(.501) = 274.548 &gt; 10</w:t>
+          <w:highlight w:val="yellow"/>
+        </w:rPr>
+        <w:t xml:space="preserve">= 548(.501) = </w:t>
+      </w:r>
+      <w:commentRangeStart w:id="1"/>
+      <w:r>
+        <w:rPr>
+          <w:rFonts w:ascii="Times New Roman" w:hAnsi="Times New Roman" w:cs="Times New Roman"/>
+          <w:color w:val="FF0000"/>
+          <w:highlight w:val="yellow"/>
+        </w:rPr>
+        <w:t>274</w:t>
+      </w:r>
+      <w:commentRangeEnd w:id="1"/>
+      <w:r>
+        <w:rPr>
+          <w:rStyle w:val="CommentReference"/>
+        </w:rPr>
+        <w:commentReference w:id="1"/>
+      </w:r>
+      <w:r>
+        <w:rPr>
+          <w:rFonts w:ascii="Times New Roman" w:hAnsi="Times New Roman" w:cs="Times New Roman"/>
+          <w:color w:val="FF0000"/>
+          <w:highlight w:val="yellow"/>
+        </w:rPr>
+        <w:t>.548 &gt; 10</w:t>
       </w:r>
     </w:p>
     <w:p>
@@ -472,6 +689,7 @@
                 <w:rFonts w:ascii="Cambria Math" w:hAnsi="Cambria Math" w:cs="Times New Roman"/>
                 <w:i/>
                 <w:color w:val="FF0000"/>
+                <w:highlight w:val="yellow"/>
               </w:rPr>
             </m:ctrlPr>
           </m:sSubPr>
@@ -480,22 +698,9 @@
               <w:rPr>
                 <w:rFonts w:ascii="Cambria Math" w:hAnsi="Cambria Math" w:cs="Times New Roman"/>
                 <w:color w:val="FF0000"/>
+                <w:highlight w:val="yellow"/>
               </w:rPr>
-              <m:t>n</m:t>
-            </m:r>
-            <m:r>
-              <w:rPr>
-                <w:rFonts w:ascii="Cambria Math" w:hAnsi="Cambria Math" w:cs="Times New Roman"/>
-                <w:color w:val="FF0000"/>
-              </w:rPr>
-              <m:t>(1-</m:t>
-            </m:r>
-            <m:r>
-              <w:rPr>
-                <w:rFonts w:ascii="Cambria Math" w:hAnsi="Cambria Math" w:cs="Times New Roman"/>
-                <w:color w:val="FF0000"/>
-              </w:rPr>
-              <m:t>P</m:t>
+              <m:t>n(1-P</m:t>
             </m:r>
           </m:e>
           <m:sub>
@@ -503,6 +708,7 @@
               <w:rPr>
                 <w:rFonts w:ascii="Cambria Math" w:hAnsi="Cambria Math" w:cs="Times New Roman"/>
                 <w:color w:val="FF0000"/>
+                <w:highlight w:val="yellow"/>
               </w:rPr>
               <m:t>0</m:t>
             </m:r>
@@ -513,6 +719,7 @@
         <w:rPr>
           <w:rFonts w:ascii="Times New Roman" w:hAnsi="Times New Roman" w:cs="Times New Roman"/>
           <w:color w:val="FF0000"/>
+          <w:highlight w:val="yellow"/>
         </w:rPr>
         <w:t>) = 548(1-.501) = 273.452 &gt; 10</w:t>
       </w:r>
@@ -541,7 +748,6 @@
         <w:rPr>
           <w:rFonts w:cstheme="minorHAnsi"/>
         </w:rPr>
-        <w:lastRenderedPageBreak/>
         <w:t>4. Calculate the test statistic for Duke's faceoff performance.</w:t>
       </w:r>
     </w:p>
@@ -562,6 +768,7 @@
         <w:rPr>
           <w:rFonts w:ascii="Times New Roman" w:hAnsi="Times New Roman" w:cs="Times New Roman"/>
           <w:color w:val="FF0000"/>
+          <w:highlight w:val="yellow"/>
         </w:rPr>
         <w:t xml:space="preserve">Z = </w:t>
       </w:r>
@@ -573,6 +780,7 @@
                 <w:rFonts w:ascii="Cambria Math" w:hAnsi="Cambria Math" w:cs="Times New Roman"/>
                 <w:i/>
                 <w:color w:val="FF0000"/>
+                <w:highlight w:val="yellow"/>
               </w:rPr>
             </m:ctrlPr>
           </m:fPr>
@@ -584,6 +792,7 @@
               <w:rPr>
                 <w:rFonts w:ascii="Cambria Math" w:hAnsi="Cambria Math" w:cs="Times New Roman"/>
                 <w:color w:val="FF0000"/>
+                <w:highlight w:val="yellow"/>
               </w:rPr>
               <m:t>(.602 - .501)</m:t>
             </m:r>
@@ -597,6 +806,7 @@
                     <w:rFonts w:ascii="Cambria Math" w:hAnsi="Cambria Math" w:cs="Times New Roman"/>
                     <w:i/>
                     <w:color w:val="FF0000"/>
+                    <w:highlight w:val="yellow"/>
                   </w:rPr>
                 </m:ctrlPr>
               </m:radPr>
@@ -609,6 +819,7 @@
                         <w:rFonts w:ascii="Cambria Math" w:hAnsi="Cambria Math" w:cs="Times New Roman"/>
                         <w:i/>
                         <w:color w:val="FF0000"/>
+                        <w:highlight w:val="yellow"/>
                       </w:rPr>
                     </m:ctrlPr>
                   </m:fPr>
@@ -617,6 +828,7 @@
                       <w:rPr>
                         <w:rFonts w:ascii="Cambria Math" w:hAnsi="Cambria Math" w:cs="Times New Roman"/>
                         <w:color w:val="FF0000"/>
+                        <w:highlight w:val="yellow"/>
                       </w:rPr>
                       <m:t>.501 * .499</m:t>
                     </m:r>
@@ -626,6 +838,7 @@
                       <w:rPr>
                         <w:rFonts w:ascii="Cambria Math" w:hAnsi="Cambria Math" w:cs="Times New Roman"/>
                         <w:color w:val="FF0000"/>
+                        <w:highlight w:val="yellow"/>
                       </w:rPr>
                       <m:t>548</m:t>
                     </m:r>
@@ -640,6 +853,7 @@
         <w:rPr>
           <w:rFonts w:ascii="Times New Roman" w:eastAsiaTheme="minorEastAsia" w:hAnsi="Times New Roman" w:cs="Times New Roman"/>
           <w:color w:val="FF0000"/>
+          <w:highlight w:val="yellow"/>
         </w:rPr>
         <w:t xml:space="preserve"> = 4.7287</w:t>
       </w:r>
@@ -662,31 +876,92 @@
       <w:pPr>
         <w:rPr>
           <w:rFonts w:cstheme="minorHAnsi"/>
-        </w:rPr>
-      </w:pPr>
-      <w:r>
-        <w:rPr>
-          <w:rFonts w:cstheme="minorHAnsi"/>
+          <w:highlight w:val="yellow"/>
+        </w:rPr>
+      </w:pPr>
+      <w:r>
+        <w:rPr>
+          <w:rFonts w:cstheme="minorHAnsi"/>
+          <w:highlight w:val="yellow"/>
         </w:rPr>
         <w:t xml:space="preserve">5. Based on the significance level </w:t>
       </w:r>
       <w:r>
         <w:rPr>
           <w:rFonts w:ascii="Cambria Math" w:hAnsi="Cambria Math" w:cs="Cambria Math"/>
+          <w:highlight w:val="yellow"/>
         </w:rPr>
         <w:t>⍺</w:t>
       </w:r>
       <w:r>
         <w:rPr>
           <w:rFonts w:cstheme="minorHAnsi"/>
-        </w:rPr>
-        <w:t xml:space="preserve"> = .05, analyze if this sample proportion provides evidence that Duke has a different faceoff percentage than the average for all Division I Lacrosse teams in the 2022-2023 season. Provide all necessary details and a conclusion in context.</w:t>
-      </w:r>
-    </w:p>
-    <w:p>
-      <w:pPr>
-        <w:rPr>
-          <w:rFonts w:cstheme="minorHAnsi"/>
+          <w:highlight w:val="yellow"/>
+        </w:rPr>
+        <w:t xml:space="preserve"> = .05, </w:t>
+      </w:r>
+      <w:r>
+        <w:rPr>
+          <w:rFonts w:cstheme="minorHAnsi"/>
+          <w:highlight w:val="yellow"/>
+        </w:rPr>
+        <w:t>determine</w:t>
+      </w:r>
+      <w:r>
+        <w:rPr>
+          <w:rFonts w:cstheme="minorHAnsi"/>
+          <w:highlight w:val="yellow"/>
+        </w:rPr>
+        <w:t xml:space="preserve"> if this sample proportion provides evidence that Duke has a </w:t>
+      </w:r>
+      <w:r>
+        <w:rPr>
+          <w:rFonts w:cstheme="minorHAnsi"/>
+          <w:highlight w:val="yellow"/>
+        </w:rPr>
+        <w:t>higher</w:t>
+      </w:r>
+      <w:r>
+        <w:rPr>
+          <w:rFonts w:cstheme="minorHAnsi"/>
+          <w:highlight w:val="yellow"/>
+        </w:rPr>
+        <w:t xml:space="preserve"> faceoff </w:t>
+      </w:r>
+      <w:r>
+        <w:rPr>
+          <w:rFonts w:cstheme="minorHAnsi"/>
+          <w:highlight w:val="yellow"/>
+        </w:rPr>
+        <w:t xml:space="preserve">win </w:t>
+      </w:r>
+      <w:r>
+        <w:rPr>
+          <w:rFonts w:cstheme="minorHAnsi"/>
+          <w:highlight w:val="yellow"/>
+        </w:rPr>
+        <w:t xml:space="preserve">percentage than </w:t>
+      </w:r>
+      <w:r>
+        <w:rPr>
+          <w:rFonts w:cstheme="minorHAnsi"/>
+          <w:highlight w:val="yellow"/>
+        </w:rPr>
+        <w:t xml:space="preserve">expected under random chance </w:t>
+      </w:r>
+      <w:r>
+        <w:rPr>
+          <w:rFonts w:cstheme="minorHAnsi"/>
+          <w:highlight w:val="yellow"/>
+        </w:rPr>
+        <w:t>in the 2022-2023 season. Provide all necessary details and a conclusion in context.</w:t>
+      </w:r>
+    </w:p>
+    <w:p>
+      <w:pPr>
+        <w:rPr>
+          <w:rFonts w:cstheme="minorHAnsi"/>
+          <w:highlight w:val="yellow"/>
         </w:rPr>
       </w:pPr>
     </w:p>
@@ -702,6 +977,7 @@
         <w:rPr>
           <w:rFonts w:ascii="Times New Roman" w:hAnsi="Times New Roman" w:cs="Times New Roman"/>
           <w:color w:val="FF0000"/>
+          <w:highlight w:val="yellow"/>
         </w:rPr>
         <w:t>We estimate the proportion of Duke lacrosse faceoff wins in the 2022-2023 season to be 0.602. Therefore, there is strong evidence that their proportion of faceoff wins is different than 0.501 (Z = 4.73, p-value ≈ 0.000).</w:t>
       </w:r>
@@ -749,11 +1025,19 @@
         <w:rPr>
           <w:color w:val="FF0000"/>
         </w:rPr>
-        <w:t xml:space="preserve">Considering they were the second-best team in the country, it seems that having a faceoff win percentage above the average is important for the success of a team. Faceoff wins may be highly related to goal scoring which means winning faceoffs will likely equate to winning games. </w:t>
+        <w:t xml:space="preserve">Considering they were the second-best team in the country, it seems that having a faceoff win percentage above the average is important for the success of a team. Faceoff wins may be highly related to goal scoring which means winning </w:t>
+      </w:r>
+      <w:bookmarkStart w:id="2" w:name="_GoBack"/>
+      <w:bookmarkEnd w:id="2"/>
+      <w:r>
+        <w:rPr>
+          <w:color w:val="FF0000"/>
+        </w:rPr>
+        <w:t xml:space="preserve">faceoffs will likely equate to winning games. </w:t>
       </w:r>
     </w:p>
     <w:sectPr>
-      <w:headerReference w:type="default" r:id="rId7"/>
+      <w:headerReference w:type="default" r:id="rId9"/>
       <w:pgSz w:w="12240" w:h="15840"/>
       <w:pgMar w:top="1440" w:right="1440" w:bottom="1440" w:left="1440" w:header="720" w:footer="720" w:gutter="0"/>
       <w:cols w:space="720"/>
@@ -763,8 +1047,81 @@
 </w:document>
 </file>
 
+<file path=word/comments.xml><?xml version="1.0" encoding="utf-8"?>
+<w:comments xmlns:wpc="http://schemas.microsoft.com/office/word/2010/wordprocessingCanvas" xmlns:cx="http://schemas.microsoft.com/office/drawing/2014/chartex" xmlns:cx1="http://schemas.microsoft.com/office/drawing/2015/9/8/chartex" xmlns:mc="http://schemas.openxmlformats.org/markup-compatibility/2006" xmlns:o="urn:schemas-microsoft-com:office:office" xmlns:r="http://schemas.openxmlformats.org/officeDocument/2006/relationships" xmlns:m="http://schemas.openxmlformats.org/officeDocument/2006/math" xmlns:v="urn:schemas-microsoft-com:vml" xmlns:wp14="http://schemas.microsoft.com/office/word/2010/wordprocessingDrawing" xmlns:wp="http://schemas.openxmlformats.org/drawingml/2006/wordprocessingDrawing" xmlns:w10="urn:schemas-microsoft-com:office:word" xmlns:w="http://schemas.openxmlformats.org/wordprocessingml/2006/main" xmlns:w14="http://schemas.microsoft.com/office/word/2010/wordml" xmlns:w15="http://schemas.microsoft.com/office/word/2012/wordml" xmlns:w16se="http://schemas.microsoft.com/office/word/2015/wordml/symex" xmlns:wpg="http://schemas.microsoft.com/office/word/2010/wordprocessingGroup" xmlns:wpi="http://schemas.microsoft.com/office/word/2010/wordprocessingInk" xmlns:wne="http://schemas.microsoft.com/office/word/2006/wordml" xmlns:wps="http://schemas.microsoft.com/office/word/2010/wordprocessingShape" mc:Ignorable="w14 w15 w16se wp14">
+  <w:comment w:id="0" w:author="Ivan Ramler" w:date="2023-07-26T14:21:00Z" w:initials="IR">
+    <w:p>
+      <w:pPr>
+        <w:pStyle w:val="CommentText"/>
+      </w:pPr>
+      <w:r>
+        <w:rPr>
+          <w:rStyle w:val="CommentReference"/>
+        </w:rPr>
+        <w:annotationRef/>
+      </w:r>
+      <w:r>
+        <w:t xml:space="preserve">Why is this? Does this include something from a </w:t>
+      </w:r>
+      <w:proofErr w:type="spellStart"/>
+      <w:r>
+        <w:t>Div</w:t>
+      </w:r>
+      <w:proofErr w:type="spellEnd"/>
+      <w:r>
+        <w:t xml:space="preserve"> 1 vs </w:t>
+      </w:r>
+      <w:proofErr w:type="spellStart"/>
+      <w:r>
+        <w:t>Div</w:t>
+      </w:r>
+      <w:proofErr w:type="spellEnd"/>
+      <w:r>
+        <w:t xml:space="preserve"> 2 match?</w:t>
+      </w:r>
+    </w:p>
+    <w:p>
+      <w:pPr>
+        <w:pStyle w:val="CommentText"/>
+      </w:pPr>
+    </w:p>
+    <w:p>
+      <w:pPr>
+        <w:pStyle w:val="CommentText"/>
+      </w:pPr>
+      <w:r>
+        <w:t>Otherwise, I’d just say to say to compare this to 0.5</w:t>
+      </w:r>
+    </w:p>
+  </w:comment>
+  <w:comment w:id="1" w:author="Ivan Ramler" w:date="2023-07-26T14:27:00Z" w:initials="IR">
+    <w:p>
+      <w:pPr>
+        <w:pStyle w:val="CommentText"/>
+      </w:pPr>
+      <w:r>
+        <w:rPr>
+          <w:rStyle w:val="CommentReference"/>
+        </w:rPr>
+        <w:annotationRef/>
+      </w:r>
+      <w:r>
+        <w:t>Update this and the rest of the parts to use 0.5 instead of 0.501</w:t>
+      </w:r>
+    </w:p>
+  </w:comment>
+</w:comments>
+</file>
+
+<file path=word/commentsExtended.xml><?xml version="1.0" encoding="utf-8"?>
+<w15:commentsEx xmlns:wpc="http://schemas.microsoft.com/office/word/2010/wordprocessingCanvas" xmlns:cx="http://schemas.microsoft.com/office/drawing/2014/chartex" xmlns:cx1="http://schemas.microsoft.com/office/drawing/2015/9/8/chartex" xmlns:mc="http://schemas.openxmlformats.org/markup-compatibility/2006" xmlns:o="urn:schemas-microsoft-com:office:office" xmlns:r="http://schemas.openxmlformats.org/officeDocument/2006/relationships" xmlns:m="http://schemas.openxmlformats.org/officeDocument/2006/math" xmlns:v="urn:schemas-microsoft-com:vml" xmlns:wp14="http://schemas.microsoft.com/office/word/2010/wordprocessingDrawing" xmlns:wp="http://schemas.openxmlformats.org/drawingml/2006/wordprocessingDrawing" xmlns:w10="urn:schemas-microsoft-com:office:word" xmlns:w="http://schemas.openxmlformats.org/wordprocessingml/2006/main" xmlns:w14="http://schemas.microsoft.com/office/word/2010/wordml" xmlns:w15="http://schemas.microsoft.com/office/word/2012/wordml" xmlns:w16se="http://schemas.microsoft.com/office/word/2015/wordml/symex" xmlns:wpg="http://schemas.microsoft.com/office/word/2010/wordprocessingGroup" xmlns:wpi="http://schemas.microsoft.com/office/word/2010/wordprocessingInk" xmlns:wne="http://schemas.microsoft.com/office/word/2006/wordml" xmlns:wps="http://schemas.microsoft.com/office/word/2010/wordprocessingShape" mc:Ignorable="w14 w15 w16se wp14">
+  <w15:commentEx w15:paraId="706BACF6" w15:done="0"/>
+  <w15:commentEx w15:paraId="0A25B7D3" w15:done="0"/>
+</w15:commentsEx>
+</file>
+
 <file path=word/endnotes.xml><?xml version="1.0" encoding="utf-8"?>
-<w:endnotes xmlns:wpc="http://schemas.microsoft.com/office/word/2010/wordprocessingCanvas" xmlns:cx="http://schemas.microsoft.com/office/drawing/2014/chartex" xmlns:cx1="http://schemas.microsoft.com/office/drawing/2015/9/8/chartex" xmlns:cx2="http://schemas.microsoft.com/office/drawing/2015/10/21/chartex" xmlns:cx3="http://schemas.microsoft.com/office/drawing/2016/5/9/chartex" xmlns:cx4="http://schemas.microsoft.com/office/drawing/2016/5/10/chartex" xmlns:cx5="http://schemas.microsoft.com/office/drawing/2016/5/11/chartex" xmlns:cx6="http://schemas.microsoft.com/office/drawing/2016/5/12/chartex" xmlns:cx7="http://schemas.microsoft.com/office/drawing/2016/5/13/chartex" xmlns:cx8="http://schemas.microsoft.com/office/drawing/2016/5/14/chartex" xmlns:mc="http://schemas.openxmlformats.org/markup-compatibility/2006" xmlns:aink="http://schemas.microsoft.com/office/drawing/2016/ink" xmlns:am3d="http://schemas.microsoft.com/office/drawing/2017/model3d" xmlns:o="urn:schemas-microsoft-com:office:office" xmlns:r="http://schemas.openxmlformats.org/officeDocument/2006/relationships" xmlns:m="http://schemas.openxmlformats.org/officeDocument/2006/math" xmlns:v="urn:schemas-microsoft-com:vml" xmlns:wp14="http://schemas.microsoft.com/office/word/2010/wordprocessingDrawing" xmlns:wp="http://schemas.openxmlformats.org/drawingml/2006/wordprocessingDrawing" xmlns:w10="urn:schemas-microsoft-com:office:word" xmlns:w="http://schemas.openxmlformats.org/wordprocessingml/2006/main" xmlns:w14="http://schemas.microsoft.com/office/word/2010/wordml" xmlns:w15="http://schemas.microsoft.com/office/word/2012/wordml" xmlns:w16cex="http://schemas.microsoft.com/office/word/2018/wordml/cex" xmlns:w16cid="http://schemas.microsoft.com/office/word/2016/wordml/cid" xmlns:w16="http://schemas.microsoft.com/office/word/2018/wordml" xmlns:w16sdtdh="http://schemas.microsoft.com/office/word/2020/wordml/sdtdatahash" xmlns:w16se="http://schemas.microsoft.com/office/word/2015/wordml/symex" xmlns:wpg="http://schemas.microsoft.com/office/word/2010/wordprocessingGroup" xmlns:wpi="http://schemas.microsoft.com/office/word/2010/wordprocessingInk" xmlns:wne="http://schemas.microsoft.com/office/word/2006/wordml" xmlns:wps="http://schemas.microsoft.com/office/word/2010/wordprocessingShape" mc:Ignorable="w14 w15 w16se w16cid w16 w16cex w16sdtdh wp14">
+<w:endnotes xmlns:wpc="http://schemas.microsoft.com/office/word/2010/wordprocessingCanvas" xmlns:cx="http://schemas.microsoft.com/office/drawing/2014/chartex" xmlns:cx1="http://schemas.microsoft.com/office/drawing/2015/9/8/chartex" xmlns:mc="http://schemas.openxmlformats.org/markup-compatibility/2006" xmlns:o="urn:schemas-microsoft-com:office:office" xmlns:r="http://schemas.openxmlformats.org/officeDocument/2006/relationships" xmlns:m="http://schemas.openxmlformats.org/officeDocument/2006/math" xmlns:v="urn:schemas-microsoft-com:vml" xmlns:wp14="http://schemas.microsoft.com/office/word/2010/wordprocessingDrawing" xmlns:wp="http://schemas.openxmlformats.org/drawingml/2006/wordprocessingDrawing" xmlns:w10="urn:schemas-microsoft-com:office:word" xmlns:w="http://schemas.openxmlformats.org/wordprocessingml/2006/main" xmlns:w14="http://schemas.microsoft.com/office/word/2010/wordml" xmlns:w15="http://schemas.microsoft.com/office/word/2012/wordml" xmlns:w16se="http://schemas.microsoft.com/office/word/2015/wordml/symex" xmlns:wpg="http://schemas.microsoft.com/office/word/2010/wordprocessingGroup" xmlns:wpi="http://schemas.microsoft.com/office/word/2010/wordprocessingInk" xmlns:wne="http://schemas.microsoft.com/office/word/2006/wordml" xmlns:wps="http://schemas.microsoft.com/office/word/2010/wordprocessingShape" mc:Ignorable="w14 w15 w16se wp14">
   <w:endnote w:type="separator" w:id="-1">
     <w:p>
       <w:r>
@@ -783,7 +1140,7 @@
 </file>
 
 <file path=word/footnotes.xml><?xml version="1.0" encoding="utf-8"?>
-<w:footnotes xmlns:wpc="http://schemas.microsoft.com/office/word/2010/wordprocessingCanvas" xmlns:cx="http://schemas.microsoft.com/office/drawing/2014/chartex" xmlns:cx1="http://schemas.microsoft.com/office/drawing/2015/9/8/chartex" xmlns:cx2="http://schemas.microsoft.com/office/drawing/2015/10/21/chartex" xmlns:cx3="http://schemas.microsoft.com/office/drawing/2016/5/9/chartex" xmlns:cx4="http://schemas.microsoft.com/office/drawing/2016/5/10/chartex" xmlns:cx5="http://schemas.microsoft.com/office/drawing/2016/5/11/chartex" xmlns:cx6="http://schemas.microsoft.com/office/drawing/2016/5/12/chartex" xmlns:cx7="http://schemas.microsoft.com/office/drawing/2016/5/13/chartex" xmlns:cx8="http://schemas.microsoft.com/office/drawing/2016/5/14/chartex" xmlns:mc="http://schemas.openxmlformats.org/markup-compatibility/2006" xmlns:aink="http://schemas.microsoft.com/office/drawing/2016/ink" xmlns:am3d="http://schemas.microsoft.com/office/drawing/2017/model3d" xmlns:o="urn:schemas-microsoft-com:office:office" xmlns:r="http://schemas.openxmlformats.org/officeDocument/2006/relationships" xmlns:m="http://schemas.openxmlformats.org/officeDocument/2006/math" xmlns:v="urn:schemas-microsoft-com:vml" xmlns:wp14="http://schemas.microsoft.com/office/word/2010/wordprocessingDrawing" xmlns:wp="http://schemas.openxmlformats.org/drawingml/2006/wordprocessingDrawing" xmlns:w10="urn:schemas-microsoft-com:office:word" xmlns:w="http://schemas.openxmlformats.org/wordprocessingml/2006/main" xmlns:w14="http://schemas.microsoft.com/office/word/2010/wordml" xmlns:w15="http://schemas.microsoft.com/office/word/2012/wordml" xmlns:w16cex="http://schemas.microsoft.com/office/word/2018/wordml/cex" xmlns:w16cid="http://schemas.microsoft.com/office/word/2016/wordml/cid" xmlns:w16="http://schemas.microsoft.com/office/word/2018/wordml" xmlns:w16sdtdh="http://schemas.microsoft.com/office/word/2020/wordml/sdtdatahash" xmlns:w16se="http://schemas.microsoft.com/office/word/2015/wordml/symex" xmlns:wpg="http://schemas.microsoft.com/office/word/2010/wordprocessingGroup" xmlns:wpi="http://schemas.microsoft.com/office/word/2010/wordprocessingInk" xmlns:wne="http://schemas.microsoft.com/office/word/2006/wordml" xmlns:wps="http://schemas.microsoft.com/office/word/2010/wordprocessingShape" mc:Ignorable="w14 w15 w16se w16cid w16 w16cex w16sdtdh wp14">
+<w:footnotes xmlns:wpc="http://schemas.microsoft.com/office/word/2010/wordprocessingCanvas" xmlns:cx="http://schemas.microsoft.com/office/drawing/2014/chartex" xmlns:cx1="http://schemas.microsoft.com/office/drawing/2015/9/8/chartex" xmlns:mc="http://schemas.openxmlformats.org/markup-compatibility/2006" xmlns:o="urn:schemas-microsoft-com:office:office" xmlns:r="http://schemas.openxmlformats.org/officeDocument/2006/relationships" xmlns:m="http://schemas.openxmlformats.org/officeDocument/2006/math" xmlns:v="urn:schemas-microsoft-com:vml" xmlns:wp14="http://schemas.microsoft.com/office/word/2010/wordprocessingDrawing" xmlns:wp="http://schemas.openxmlformats.org/drawingml/2006/wordprocessingDrawing" xmlns:w10="urn:schemas-microsoft-com:office:word" xmlns:w="http://schemas.openxmlformats.org/wordprocessingml/2006/main" xmlns:w14="http://schemas.microsoft.com/office/word/2010/wordml" xmlns:w15="http://schemas.microsoft.com/office/word/2012/wordml" xmlns:w16se="http://schemas.microsoft.com/office/word/2015/wordml/symex" xmlns:wpg="http://schemas.microsoft.com/office/word/2010/wordprocessingGroup" xmlns:wpi="http://schemas.microsoft.com/office/word/2010/wordprocessingInk" xmlns:wne="http://schemas.microsoft.com/office/word/2006/wordml" xmlns:wps="http://schemas.microsoft.com/office/word/2010/wordprocessingShape" mc:Ignorable="w14 w15 w16se wp14">
   <w:footnote w:type="separator" w:id="-1">
     <w:p>
       <w:r>
@@ -802,7 +1159,7 @@
 </file>
 
 <file path=word/header1.xml><?xml version="1.0" encoding="utf-8"?>
-<w:hdr xmlns:wpc="http://schemas.microsoft.com/office/word/2010/wordprocessingCanvas" xmlns:cx="http://schemas.microsoft.com/office/drawing/2014/chartex" xmlns:cx1="http://schemas.microsoft.com/office/drawing/2015/9/8/chartex" xmlns:cx2="http://schemas.microsoft.com/office/drawing/2015/10/21/chartex" xmlns:cx3="http://schemas.microsoft.com/office/drawing/2016/5/9/chartex" xmlns:cx4="http://schemas.microsoft.com/office/drawing/2016/5/10/chartex" xmlns:cx5="http://schemas.microsoft.com/office/drawing/2016/5/11/chartex" xmlns:cx6="http://schemas.microsoft.com/office/drawing/2016/5/12/chartex" xmlns:cx7="http://schemas.microsoft.com/office/drawing/2016/5/13/chartex" xmlns:cx8="http://schemas.microsoft.com/office/drawing/2016/5/14/chartex" xmlns:mc="http://schemas.openxmlformats.org/markup-compatibility/2006" xmlns:aink="http://schemas.microsoft.com/office/drawing/2016/ink" xmlns:am3d="http://schemas.microsoft.com/office/drawing/2017/model3d" xmlns:o="urn:schemas-microsoft-com:office:office" xmlns:r="http://schemas.openxmlformats.org/officeDocument/2006/relationships" xmlns:m="http://schemas.openxmlformats.org/officeDocument/2006/math" xmlns:v="urn:schemas-microsoft-com:vml" xmlns:wp14="http://schemas.microsoft.com/office/word/2010/wordprocessingDrawing" xmlns:wp="http://schemas.openxmlformats.org/drawingml/2006/wordprocessingDrawing" xmlns:w10="urn:schemas-microsoft-com:office:word" xmlns:w="http://schemas.openxmlformats.org/wordprocessingml/2006/main" xmlns:w14="http://schemas.microsoft.com/office/word/2010/wordml" xmlns:w15="http://schemas.microsoft.com/office/word/2012/wordml" xmlns:w16cex="http://schemas.microsoft.com/office/word/2018/wordml/cex" xmlns:w16cid="http://schemas.microsoft.com/office/word/2016/wordml/cid" xmlns:w16="http://schemas.microsoft.com/office/word/2018/wordml" xmlns:w16sdtdh="http://schemas.microsoft.com/office/word/2020/wordml/sdtdatahash" xmlns:w16se="http://schemas.microsoft.com/office/word/2015/wordml/symex" xmlns:wpg="http://schemas.microsoft.com/office/word/2010/wordprocessingGroup" xmlns:wpi="http://schemas.microsoft.com/office/word/2010/wordprocessingInk" xmlns:wne="http://schemas.microsoft.com/office/word/2006/wordml" xmlns:wps="http://schemas.microsoft.com/office/word/2010/wordprocessingShape" mc:Ignorable="w14 w15 w16se w16cid w16 w16cex w16sdtdh wp14">
+<w:hdr xmlns:wpc="http://schemas.microsoft.com/office/word/2010/wordprocessingCanvas" xmlns:cx="http://schemas.microsoft.com/office/drawing/2014/chartex" xmlns:cx1="http://schemas.microsoft.com/office/drawing/2015/9/8/chartex" xmlns:mc="http://schemas.openxmlformats.org/markup-compatibility/2006" xmlns:o="urn:schemas-microsoft-com:office:office" xmlns:r="http://schemas.openxmlformats.org/officeDocument/2006/relationships" xmlns:m="http://schemas.openxmlformats.org/officeDocument/2006/math" xmlns:v="urn:schemas-microsoft-com:vml" xmlns:wp14="http://schemas.microsoft.com/office/word/2010/wordprocessingDrawing" xmlns:wp="http://schemas.openxmlformats.org/drawingml/2006/wordprocessingDrawing" xmlns:w10="urn:schemas-microsoft-com:office:word" xmlns:w="http://schemas.openxmlformats.org/wordprocessingml/2006/main" xmlns:w14="http://schemas.microsoft.com/office/word/2010/wordml" xmlns:w15="http://schemas.microsoft.com/office/word/2012/wordml" xmlns:w16se="http://schemas.microsoft.com/office/word/2015/wordml/symex" xmlns:wpg="http://schemas.microsoft.com/office/word/2010/wordprocessingGroup" xmlns:wpi="http://schemas.microsoft.com/office/word/2010/wordprocessingInk" xmlns:wne="http://schemas.microsoft.com/office/word/2006/wordml" xmlns:wps="http://schemas.microsoft.com/office/word/2010/wordprocessingShape" mc:Ignorable="w14 w15 w16se wp14">
   <w:p>
     <w:pPr>
       <w:pStyle w:val="Header"/>
@@ -816,7 +1173,7 @@
 </file>
 
 <file path=word/numbering.xml><?xml version="1.0" encoding="utf-8"?>
-<w:numbering xmlns:wpc="http://schemas.microsoft.com/office/word/2010/wordprocessingCanvas" xmlns:cx="http://schemas.microsoft.com/office/drawing/2014/chartex" xmlns:cx1="http://schemas.microsoft.com/office/drawing/2015/9/8/chartex" xmlns:cx2="http://schemas.microsoft.com/office/drawing/2015/10/21/chartex" xmlns:cx3="http://schemas.microsoft.com/office/drawing/2016/5/9/chartex" xmlns:cx4="http://schemas.microsoft.com/office/drawing/2016/5/10/chartex" xmlns:cx5="http://schemas.microsoft.com/office/drawing/2016/5/11/chartex" xmlns:cx6="http://schemas.microsoft.com/office/drawing/2016/5/12/chartex" xmlns:cx7="http://schemas.microsoft.com/office/drawing/2016/5/13/chartex" xmlns:cx8="http://schemas.microsoft.com/office/drawing/2016/5/14/chartex" xmlns:mc="http://schemas.openxmlformats.org/markup-compatibility/2006" xmlns:aink="http://schemas.microsoft.com/office/drawing/2016/ink" xmlns:am3d="http://schemas.microsoft.com/office/drawing/2017/model3d" xmlns:o="urn:schemas-microsoft-com:office:office" xmlns:r="http://schemas.openxmlformats.org/officeDocument/2006/relationships" xmlns:m="http://schemas.openxmlformats.org/officeDocument/2006/math" xmlns:v="urn:schemas-microsoft-com:vml" xmlns:wp14="http://schemas.microsoft.com/office/word/2010/wordprocessingDrawing" xmlns:wp="http://schemas.openxmlformats.org/drawingml/2006/wordprocessingDrawing" xmlns:w10="urn:schemas-microsoft-com:office:word" xmlns:w="http://schemas.openxmlformats.org/wordprocessingml/2006/main" xmlns:w14="http://schemas.microsoft.com/office/word/2010/wordml" xmlns:w15="http://schemas.microsoft.com/office/word/2012/wordml" xmlns:w16cex="http://schemas.microsoft.com/office/word/2018/wordml/cex" xmlns:w16cid="http://schemas.microsoft.com/office/word/2016/wordml/cid" xmlns:w16="http://schemas.microsoft.com/office/word/2018/wordml" xmlns:w16sdtdh="http://schemas.microsoft.com/office/word/2020/wordml/sdtdatahash" xmlns:w16se="http://schemas.microsoft.com/office/word/2015/wordml/symex" xmlns:wpg="http://schemas.microsoft.com/office/word/2010/wordprocessingGroup" xmlns:wpi="http://schemas.microsoft.com/office/word/2010/wordprocessingInk" xmlns:wne="http://schemas.microsoft.com/office/word/2006/wordml" xmlns:wps="http://schemas.microsoft.com/office/word/2010/wordprocessingShape" mc:Ignorable="w14 w15 w16se w16cid w16 w16cex w16sdtdh wp14">
+<w:numbering xmlns:wpc="http://schemas.microsoft.com/office/word/2010/wordprocessingCanvas" xmlns:cx="http://schemas.microsoft.com/office/drawing/2014/chartex" xmlns:cx1="http://schemas.microsoft.com/office/drawing/2015/9/8/chartex" xmlns:mc="http://schemas.openxmlformats.org/markup-compatibility/2006" xmlns:o="urn:schemas-microsoft-com:office:office" xmlns:r="http://schemas.openxmlformats.org/officeDocument/2006/relationships" xmlns:m="http://schemas.openxmlformats.org/officeDocument/2006/math" xmlns:v="urn:schemas-microsoft-com:vml" xmlns:wp14="http://schemas.microsoft.com/office/word/2010/wordprocessingDrawing" xmlns:wp="http://schemas.openxmlformats.org/drawingml/2006/wordprocessingDrawing" xmlns:w10="urn:schemas-microsoft-com:office:word" xmlns:w="http://schemas.openxmlformats.org/wordprocessingml/2006/main" xmlns:w14="http://schemas.microsoft.com/office/word/2010/wordml" xmlns:w15="http://schemas.microsoft.com/office/word/2012/wordml" xmlns:w16se="http://schemas.microsoft.com/office/word/2015/wordml/symex" xmlns:wpg="http://schemas.microsoft.com/office/word/2010/wordprocessingGroup" xmlns:wpi="http://schemas.microsoft.com/office/word/2010/wordprocessingInk" xmlns:wne="http://schemas.microsoft.com/office/word/2006/wordml" xmlns:wps="http://schemas.microsoft.com/office/word/2010/wordprocessingShape" mc:Ignorable="w14 w15 w16se wp14">
   <w:abstractNum w:abstractNumId="0" w15:restartNumberingAfterBreak="0">
     <w:nsid w:val="5B8138A6"/>
     <w:multiLevelType w:val="hybridMultilevel"/>
@@ -906,14 +1263,22 @@
       </w:pPr>
     </w:lvl>
   </w:abstractNum>
-  <w:num w:numId="1" w16cid:durableId="726875155">
+  <w:num w:numId="1">
     <w:abstractNumId w:val="0"/>
   </w:num>
 </w:numbering>
 </file>
 
+<file path=word/people.xml><?xml version="1.0" encoding="utf-8"?>
+<w15:people xmlns:wpc="http://schemas.microsoft.com/office/word/2010/wordprocessingCanvas" xmlns:cx="http://schemas.microsoft.com/office/drawing/2014/chartex" xmlns:cx1="http://schemas.microsoft.com/office/drawing/2015/9/8/chartex" xmlns:mc="http://schemas.openxmlformats.org/markup-compatibility/2006" xmlns:o="urn:schemas-microsoft-com:office:office" xmlns:r="http://schemas.openxmlformats.org/officeDocument/2006/relationships" xmlns:m="http://schemas.openxmlformats.org/officeDocument/2006/math" xmlns:v="urn:schemas-microsoft-com:vml" xmlns:wp14="http://schemas.microsoft.com/office/word/2010/wordprocessingDrawing" xmlns:wp="http://schemas.openxmlformats.org/drawingml/2006/wordprocessingDrawing" xmlns:w10="urn:schemas-microsoft-com:office:word" xmlns:w="http://schemas.openxmlformats.org/wordprocessingml/2006/main" xmlns:w14="http://schemas.microsoft.com/office/word/2010/wordml" xmlns:w15="http://schemas.microsoft.com/office/word/2012/wordml" xmlns:w16se="http://schemas.microsoft.com/office/word/2015/wordml/symex" xmlns:wpg="http://schemas.microsoft.com/office/word/2010/wordprocessingGroup" xmlns:wpi="http://schemas.microsoft.com/office/word/2010/wordprocessingInk" xmlns:wne="http://schemas.microsoft.com/office/word/2006/wordml" xmlns:wps="http://schemas.microsoft.com/office/word/2010/wordprocessingShape" mc:Ignorable="w14 w15 w16se wp14">
+  <w15:person w15:author="Ivan Ramler">
+    <w15:presenceInfo w15:providerId="AD" w15:userId="S-1-5-21-484763869-412668190-725345543-24282"/>
+  </w15:person>
+</w15:people>
+</file>
+
 <file path=word/styles.xml><?xml version="1.0" encoding="utf-8"?>
-<w:styles xmlns:mc="http://schemas.openxmlformats.org/markup-compatibility/2006" xmlns:r="http://schemas.openxmlformats.org/officeDocument/2006/relationships" xmlns:w="http://schemas.openxmlformats.org/wordprocessingml/2006/main" xmlns:w14="http://schemas.microsoft.com/office/word/2010/wordml" xmlns:w15="http://schemas.microsoft.com/office/word/2012/wordml" xmlns:w16cex="http://schemas.microsoft.com/office/word/2018/wordml/cex" xmlns:w16cid="http://schemas.microsoft.com/office/word/2016/wordml/cid" xmlns:w16="http://schemas.microsoft.com/office/word/2018/wordml" xmlns:w16sdtdh="http://schemas.microsoft.com/office/word/2020/wordml/sdtdatahash" xmlns:w16se="http://schemas.microsoft.com/office/word/2015/wordml/symex" mc:Ignorable="w14 w15 w16se w16cid w16 w16cex w16sdtdh">
+<w:styles xmlns:mc="http://schemas.openxmlformats.org/markup-compatibility/2006" xmlns:r="http://schemas.openxmlformats.org/officeDocument/2006/relationships" xmlns:w="http://schemas.openxmlformats.org/wordprocessingml/2006/main" xmlns:w14="http://schemas.microsoft.com/office/word/2010/wordml" xmlns:w15="http://schemas.microsoft.com/office/word/2012/wordml" xmlns:w16se="http://schemas.microsoft.com/office/word/2015/wordml/symex" mc:Ignorable="w14 w15 w16se">
   <w:docDefaults>
     <w:rPrDefault>
       <w:rPr>
@@ -925,7 +1290,7 @@
     </w:rPrDefault>
     <w:pPrDefault/>
   </w:docDefaults>
-  <w:latentStyles w:defLockedState="0" w:defUIPriority="99" w:defSemiHidden="0" w:defUnhideWhenUsed="0" w:defQFormat="0" w:count="376">
+  <w:latentStyles w:defLockedState="0" w:defUIPriority="99" w:defSemiHidden="0" w:defUnhideWhenUsed="0" w:defQFormat="0" w:count="371">
     <w:lsdException w:name="Normal" w:uiPriority="0" w:qFormat="1"/>
     <w:lsdException w:name="heading 1" w:uiPriority="9" w:qFormat="1"/>
     <w:lsdException w:name="heading 2" w:semiHidden="1" w:uiPriority="9" w:unhideWhenUsed="1" w:qFormat="1"/>
@@ -1297,11 +1662,6 @@
     <w:lsdException w:name="List Table 5 Dark Accent 6" w:uiPriority="50"/>
     <w:lsdException w:name="List Table 6 Colorful Accent 6" w:uiPriority="51"/>
     <w:lsdException w:name="List Table 7 Colorful Accent 6" w:uiPriority="52"/>
-    <w:lsdException w:name="Mention" w:semiHidden="1" w:unhideWhenUsed="1"/>
-    <w:lsdException w:name="Smart Hyperlink" w:semiHidden="1" w:unhideWhenUsed="1"/>
-    <w:lsdException w:name="Hashtag" w:semiHidden="1" w:unhideWhenUsed="1"/>
-    <w:lsdException w:name="Unresolved Mention" w:semiHidden="1" w:unhideWhenUsed="1"/>
-    <w:lsdException w:name="Smart Link" w:semiHidden="1" w:unhideWhenUsed="1"/>
   </w:latentStyles>
   <w:style w:type="paragraph" w:default="1" w:styleId="Normal">
     <w:name w:val="Normal"/>
@@ -1375,6 +1735,98 @@
     <w:rsid w:val="000C7661"/>
     <w:rPr>
       <w:color w:val="808080"/>
+    </w:rPr>
+  </w:style>
+  <w:style w:type="character" w:styleId="CommentReference">
+    <w:name w:val="annotation reference"/>
+    <w:basedOn w:val="DefaultParagraphFont"/>
+    <w:uiPriority w:val="99"/>
+    <w:semiHidden/>
+    <w:unhideWhenUsed/>
+    <w:rsid w:val="00060807"/>
+    <w:rPr>
+      <w:sz w:val="16"/>
+      <w:szCs w:val="16"/>
+    </w:rPr>
+  </w:style>
+  <w:style w:type="paragraph" w:styleId="CommentText">
+    <w:name w:val="annotation text"/>
+    <w:basedOn w:val="Normal"/>
+    <w:link w:val="CommentTextChar"/>
+    <w:uiPriority w:val="99"/>
+    <w:semiHidden/>
+    <w:unhideWhenUsed/>
+    <w:rsid w:val="00060807"/>
+    <w:rPr>
+      <w:sz w:val="20"/>
+      <w:szCs w:val="20"/>
+    </w:rPr>
+  </w:style>
+  <w:style w:type="character" w:customStyle="1" w:styleId="CommentTextChar">
+    <w:name w:val="Comment Text Char"/>
+    <w:basedOn w:val="DefaultParagraphFont"/>
+    <w:link w:val="CommentText"/>
+    <w:uiPriority w:val="99"/>
+    <w:semiHidden/>
+    <w:rsid w:val="00060807"/>
+    <w:rPr>
+      <w:sz w:val="20"/>
+      <w:szCs w:val="20"/>
+    </w:rPr>
+  </w:style>
+  <w:style w:type="paragraph" w:styleId="CommentSubject">
+    <w:name w:val="annotation subject"/>
+    <w:basedOn w:val="CommentText"/>
+    <w:next w:val="CommentText"/>
+    <w:link w:val="CommentSubjectChar"/>
+    <w:uiPriority w:val="99"/>
+    <w:semiHidden/>
+    <w:unhideWhenUsed/>
+    <w:rsid w:val="00060807"/>
+    <w:rPr>
+      <w:b/>
+      <w:bCs/>
+    </w:rPr>
+  </w:style>
+  <w:style w:type="character" w:customStyle="1" w:styleId="CommentSubjectChar">
+    <w:name w:val="Comment Subject Char"/>
+    <w:basedOn w:val="CommentTextChar"/>
+    <w:link w:val="CommentSubject"/>
+    <w:uiPriority w:val="99"/>
+    <w:semiHidden/>
+    <w:rsid w:val="00060807"/>
+    <w:rPr>
+      <w:b/>
+      <w:bCs/>
+      <w:sz w:val="20"/>
+      <w:szCs w:val="20"/>
+    </w:rPr>
+  </w:style>
+  <w:style w:type="paragraph" w:styleId="BalloonText">
+    <w:name w:val="Balloon Text"/>
+    <w:basedOn w:val="Normal"/>
+    <w:link w:val="BalloonTextChar"/>
+    <w:uiPriority w:val="99"/>
+    <w:semiHidden/>
+    <w:unhideWhenUsed/>
+    <w:rsid w:val="00060807"/>
+    <w:rPr>
+      <w:rFonts w:ascii="Segoe UI" w:hAnsi="Segoe UI" w:cs="Segoe UI"/>
+      <w:sz w:val="18"/>
+      <w:szCs w:val="18"/>
+    </w:rPr>
+  </w:style>
+  <w:style w:type="character" w:customStyle="1" w:styleId="BalloonTextChar">
+    <w:name w:val="Balloon Text Char"/>
+    <w:basedOn w:val="DefaultParagraphFont"/>
+    <w:link w:val="BalloonText"/>
+    <w:uiPriority w:val="99"/>
+    <w:semiHidden/>
+    <w:rsid w:val="00060807"/>
+    <w:rPr>
+      <w:rFonts w:ascii="Segoe UI" w:hAnsi="Segoe UI" w:cs="Segoe UI"/>
+      <w:sz w:val="18"/>
+      <w:szCs w:val="18"/>
     </w:rPr>
   </w:style>
 </w:styles>

</xml_diff>